<commit_message>
Update Word and PDF Files of press release
</commit_message>
<xml_diff>
--- a/static/assets/FMI-Layered-Standard-Network-Communication-FMI-LS-BUS-v1.0_Press_Release.docx
+++ b/static/assets/FMI-Layered-Standard-Network-Communication-FMI-LS-BUS-v1.0_Press_Release.docx
@@ -12,8 +12,8 @@
           <w:bCs/>
           <w:color w:val="212529"/>
           <w:kern w:val="36"/>
-          <w:sz w:val="36"/>
-          <w:szCs w:val="36"/>
+          <w:sz w:val="34"/>
+          <w:szCs w:val="34"/>
         </w:rPr>
       </w:pPr>
       <w:r>
@@ -23,10 +23,10 @@
           <w:bCs/>
           <w:color w:val="212529"/>
           <w:kern w:val="36"/>
-          <w:sz w:val="36"/>
-          <w:szCs w:val="36"/>
-        </w:rPr>
-        <w:t xml:space="preserve">The FMI Layered Standard for Network Communication </w:t>
+          <w:sz w:val="34"/>
+          <w:szCs w:val="34"/>
+        </w:rPr>
+        <w:t>FMI Layered Standard for Network Communication</w:t>
       </w:r>
       <w:r>
         <w:rPr>
@@ -35,10 +35,10 @@
           <w:bCs/>
           <w:color w:val="212529"/>
           <w:kern w:val="36"/>
-          <w:sz w:val="36"/>
-          <w:szCs w:val="36"/>
-        </w:rPr>
-        <w:t xml:space="preserve">(FMI-LS-BUS) </w:t>
+          <w:sz w:val="34"/>
+          <w:szCs w:val="34"/>
+        </w:rPr>
+        <w:t xml:space="preserve"> </w:t>
       </w:r>
       <w:r>
         <w:rPr>
@@ -47,10 +47,94 @@
           <w:bCs/>
           <w:color w:val="212529"/>
           <w:kern w:val="36"/>
-          <w:sz w:val="36"/>
-          <w:szCs w:val="36"/>
-        </w:rPr>
-        <w:t>v1.0 has been released - enabling the simulation of virtual ECUs with FMI 3.0!</w:t>
+          <w:sz w:val="34"/>
+          <w:szCs w:val="34"/>
+        </w:rPr>
+        <w:t xml:space="preserve">v1.0 released </w:t>
+      </w:r>
+      <w:r>
+        <w:rPr>
+          <w:rFonts w:ascii="Segoe UI" w:eastAsia="Times New Roman" w:hAnsi="Segoe UI" w:cs="Segoe UI"/>
+          <w:b/>
+          <w:bCs/>
+          <w:color w:val="212529"/>
+          <w:kern w:val="36"/>
+          <w:sz w:val="34"/>
+          <w:szCs w:val="34"/>
+        </w:rPr>
+        <w:t>-</w:t>
+      </w:r>
+      <w:r>
+        <w:rPr>
+          <w:rFonts w:ascii="Segoe UI" w:eastAsia="Times New Roman" w:hAnsi="Segoe UI" w:cs="Segoe UI"/>
+          <w:b/>
+          <w:bCs/>
+          <w:color w:val="212529"/>
+          <w:kern w:val="36"/>
+          <w:sz w:val="34"/>
+          <w:szCs w:val="34"/>
+        </w:rPr>
+        <w:t xml:space="preserve"> enabling the simulation of virtual</w:t>
+      </w:r>
+      <w:r>
+        <w:rPr>
+          <w:rFonts w:ascii="Segoe UI" w:eastAsia="Times New Roman" w:hAnsi="Segoe UI" w:cs="Segoe UI"/>
+          <w:b/>
+          <w:bCs/>
+          <w:color w:val="212529"/>
+          <w:kern w:val="36"/>
+          <w:sz w:val="34"/>
+          <w:szCs w:val="34"/>
+        </w:rPr>
+        <w:t xml:space="preserve"> </w:t>
+      </w:r>
+      <w:r>
+        <w:rPr>
+          <w:rFonts w:ascii="Segoe UI" w:eastAsia="Times New Roman" w:hAnsi="Segoe UI" w:cs="Segoe UI"/>
+          <w:b/>
+          <w:bCs/>
+          <w:color w:val="212529"/>
+          <w:kern w:val="36"/>
+          <w:sz w:val="34"/>
+          <w:szCs w:val="34"/>
+        </w:rPr>
+        <w:t xml:space="preserve">ECUs </w:t>
+      </w:r>
+      <w:r>
+        <w:rPr>
+          <w:rFonts w:ascii="Segoe UI" w:eastAsia="Times New Roman" w:hAnsi="Segoe UI" w:cs="Segoe UI"/>
+          <w:b/>
+          <w:bCs/>
+          <w:color w:val="212529"/>
+          <w:kern w:val="36"/>
+          <w:sz w:val="34"/>
+          <w:szCs w:val="34"/>
+        </w:rPr>
+        <w:t>w</w:t>
+      </w:r>
+      <w:r>
+        <w:rPr>
+          <w:rFonts w:ascii="Segoe UI" w:eastAsia="Times New Roman" w:hAnsi="Segoe UI" w:cs="Segoe UI"/>
+          <w:b/>
+          <w:bCs/>
+          <w:color w:val="212529"/>
+          <w:kern w:val="36"/>
+          <w:sz w:val="34"/>
+          <w:szCs w:val="34"/>
+        </w:rPr>
+        <w:t>ith FMI</w:t>
+      </w:r>
+      <w:r>
+        <w:rPr>
+          <w:rFonts w:ascii="Segoe UI" w:eastAsia="Times New Roman" w:hAnsi="Segoe UI" w:cs="Segoe UI"/>
+          <w:b/>
+          <w:bCs/>
+          <w:color w:val="212529"/>
+          <w:kern w:val="36"/>
+          <w:sz w:val="34"/>
+          <w:szCs w:val="34"/>
+        </w:rPr>
+        <w:t xml:space="preserve"> 3.0</w:t>
       </w:r>
     </w:p>
     <w:p>
@@ -63,8 +147,8 @@
           <w:bCs/>
           <w:color w:val="212529"/>
           <w:kern w:val="36"/>
-          <w:sz w:val="36"/>
-          <w:szCs w:val="36"/>
+          <w:sz w:val="24"/>
+          <w:szCs w:val="24"/>
         </w:rPr>
       </w:pPr>
     </w:p>
@@ -86,16 +170,15 @@
           <w:bCs/>
           <w:color w:val="212529"/>
         </w:rPr>
-        <w:t xml:space="preserve">Increasingly complex supply chains and functional diversity in the creation of virtual ECUs (vECUs) require standardization to ensure the simple and cost-efficient exchange of vECUs for users of Software-in-the-Loop (SiL) testing solutions. </w:t>
+        <w:t xml:space="preserve">Increasingly complex supply chains and functional diversity in the creation of virtual ECUs (vECUs) require standardization to ensure the simple and cost-efficient exchange of vECUs for users of Software-in-the-Loop (SiL) testing solutions. The </w:t>
       </w:r>
       <w:r>
         <w:rPr>
           <w:rFonts w:ascii="Segoe UI" w:eastAsia="Times New Roman" w:hAnsi="Segoe UI" w:cs="Segoe UI"/>
           <w:b/>
           <w:bCs/>
-          <w:color w:val="212529"/>
-        </w:rPr>
-        <w:br/>
+        </w:rPr>
+        <w:t>Functional Mock-up Interface (FMI)</w:t>
       </w:r>
       <w:r>
         <w:rPr>
@@ -104,19 +187,8 @@
           <w:bCs/>
           <w:color w:val="212529"/>
         </w:rPr>
-        <w:t xml:space="preserve">The </w:t>
-      </w:r>
-      <w:hyperlink r:id="rId7" w:history="1">
-        <w:r>
-          <w:rPr>
-            <w:rStyle w:val="Hyperlink"/>
-            <w:rFonts w:ascii="Segoe UI" w:eastAsia="Times New Roman" w:hAnsi="Segoe UI" w:cs="Segoe UI"/>
-            <w:b/>
-            <w:bCs/>
-          </w:rPr>
-          <w:t>Functional Mock-up Interface (FMI)</w:t>
-        </w:r>
-      </w:hyperlink>
+        <w:t xml:space="preserve"> is the de facto industry standard for model exchange and co-simulation with more than 250 tool supporting it. FMI versions 1.0 and 2.0 are already well-established for creating vECUs, but the capabilities for these applications have been significantly improved with the release of FMI 3.0 in 2022. Additionally, FMI 3.0 allows for the specification of layered standards. These are defined based on the FMI 3.0 core standard and extend its capability for specific usage domains. And now version v1.0 of the FMI Layered Standard for Network Communication </w:t>
+      </w:r>
       <w:r>
         <w:rPr>
           <w:rFonts w:ascii="Segoe UI" w:eastAsia="Times New Roman" w:hAnsi="Segoe UI" w:cs="Segoe UI"/>
@@ -124,7 +196,7 @@
           <w:bCs/>
           <w:color w:val="212529"/>
         </w:rPr>
-        <w:t xml:space="preserve"> is the de facto industry standard for model exchange and co-simulation with more than 250 tool supporting it. FMI versions 1.0 and 2.0 are already well-established for creating vECUs, but the capabilities for these applications have been significantly improved with the release of FMI 3.0 in 2022. Additionally, FMI 3.0 allows for the specification of layered standards. These are defined based on the FMI 3.0 core standard and extend its capability for specific usage domains. And now version v1.0 of the FMI Layered Standard for Network Communication </w:t>
+        <w:t>(</w:t>
       </w:r>
       <w:r>
         <w:rPr>
@@ -133,7 +205,7 @@
           <w:bCs/>
           <w:color w:val="212529"/>
         </w:rPr>
-        <w:t>(</w:t>
+        <w:t>FMI-LS-BUS</w:t>
       </w:r>
       <w:r>
         <w:rPr>
@@ -142,7 +214,7 @@
           <w:bCs/>
           <w:color w:val="212529"/>
         </w:rPr>
-        <w:t>FMI-LS-BUS</w:t>
+        <w:t>)</w:t>
       </w:r>
       <w:r>
         <w:rPr>
@@ -151,15 +223,6 @@
           <w:bCs/>
           <w:color w:val="212529"/>
         </w:rPr>
-        <w:t>)</w:t>
-      </w:r>
-      <w:r>
-        <w:rPr>
-          <w:rFonts w:ascii="Segoe UI" w:eastAsia="Times New Roman" w:hAnsi="Segoe UI" w:cs="Segoe UI"/>
-          <w:b/>
-          <w:bCs/>
-          <w:color w:val="212529"/>
-        </w:rPr>
         <w:t xml:space="preserve"> has been released by the FMI Project!</w:t>
       </w:r>
     </w:p>
@@ -169,21 +232,76 @@
         <w:spacing w:after="60" w:line="240" w:lineRule="auto"/>
         <w:rPr>
           <w:rFonts w:ascii="Segoe UI" w:eastAsia="Times New Roman" w:hAnsi="Segoe UI" w:cs="Segoe UI"/>
-          <w:b/>
-          <w:bCs/>
-          <w:color w:val="212529"/>
-        </w:rPr>
-      </w:pPr>
-    </w:p>
-    <w:p>
-      <w:pPr>
-        <w:shd w:val="clear" w:color="auto" w:fill="FFFFFF"/>
-        <w:spacing w:after="60" w:line="240" w:lineRule="auto"/>
-        <w:rPr>
-          <w:rFonts w:ascii="Segoe UI" w:eastAsia="Times New Roman" w:hAnsi="Segoe UI" w:cs="Segoe UI"/>
-          <w:color w:val="212529"/>
-        </w:rPr>
-      </w:pPr>
+          <w:color w:val="212529"/>
+        </w:rPr>
+      </w:pPr>
+      <w:r>
+        <w:rPr>
+          <w:noProof/>
+        </w:rPr>
+        <w:drawing>
+          <wp:anchor distT="0" distB="0" distL="114300" distR="114300" simplePos="0" relativeHeight="251661312" behindDoc="0" locked="0" layoutInCell="1" allowOverlap="1" wp14:anchorId="4B0615DA" wp14:editId="6C4D0F0D">
+            <wp:simplePos x="0" y="0"/>
+            <wp:positionH relativeFrom="margin">
+              <wp:align>right</wp:align>
+            </wp:positionH>
+            <wp:positionV relativeFrom="paragraph">
+              <wp:posOffset>121285</wp:posOffset>
+            </wp:positionV>
+            <wp:extent cx="2105025" cy="1592580"/>
+            <wp:effectExtent l="0" t="0" r="9525" b="7620"/>
+            <wp:wrapSquare wrapText="bothSides"/>
+            <wp:docPr id="1624140937" name="Grafik 5"/>
+            <wp:cNvGraphicFramePr>
+              <a:graphicFrameLocks xmlns:a="http://schemas.openxmlformats.org/drawingml/2006/main" noChangeAspect="1"/>
+            </wp:cNvGraphicFramePr>
+            <a:graphic xmlns:a="http://schemas.openxmlformats.org/drawingml/2006/main">
+              <a:graphicData uri="http://schemas.openxmlformats.org/drawingml/2006/picture">
+                <pic:pic xmlns:pic="http://schemas.openxmlformats.org/drawingml/2006/picture">
+                  <pic:nvPicPr>
+                    <pic:cNvPr id="0" name="Picture 12"/>
+                    <pic:cNvPicPr>
+                      <a:picLocks noChangeAspect="1" noChangeArrowheads="1"/>
+                    </pic:cNvPicPr>
+                  </pic:nvPicPr>
+                  <pic:blipFill>
+                    <a:blip r:embed="rId7" cstate="print">
+                      <a:extLst>
+                        <a:ext uri="{28A0092B-C50C-407E-A947-70E740481C1C}">
+                          <a14:useLocalDpi xmlns:a14="http://schemas.microsoft.com/office/drawing/2010/main" val="0"/>
+                        </a:ext>
+                      </a:extLst>
+                    </a:blip>
+                    <a:srcRect/>
+                    <a:stretch>
+                      <a:fillRect/>
+                    </a:stretch>
+                  </pic:blipFill>
+                  <pic:spPr bwMode="auto">
+                    <a:xfrm>
+                      <a:off x="0" y="0"/>
+                      <a:ext cx="2105025" cy="1592580"/>
+                    </a:xfrm>
+                    <a:prstGeom prst="rect">
+                      <a:avLst/>
+                    </a:prstGeom>
+                    <a:noFill/>
+                    <a:ln>
+                      <a:noFill/>
+                    </a:ln>
+                  </pic:spPr>
+                </pic:pic>
+              </a:graphicData>
+            </a:graphic>
+            <wp14:sizeRelH relativeFrom="page">
+              <wp14:pctWidth>0</wp14:pctWidth>
+            </wp14:sizeRelH>
+            <wp14:sizeRelV relativeFrom="page">
+              <wp14:pctHeight>0</wp14:pctHeight>
+            </wp14:sizeRelV>
+          </wp:anchor>
+        </w:drawing>
+      </w:r>
       <w:r>
         <w:rPr>
           <w:rFonts w:ascii="Segoe UI" w:eastAsia="Times New Roman" w:hAnsi="Segoe UI" w:cs="Segoe UI"/>
@@ -356,103 +474,7 @@
           <w:rFonts w:ascii="Segoe UI" w:eastAsia="Times New Roman" w:hAnsi="Segoe UI" w:cs="Segoe UI"/>
           <w:color w:val="212529"/>
         </w:rPr>
-        <w:t xml:space="preserve">The FMI Steering Committee has now released the </w:t>
-      </w:r>
-      <w:r>
-        <w:rPr>
-          <w:rFonts w:ascii="Segoe UI" w:eastAsia="Times New Roman" w:hAnsi="Segoe UI" w:cs="Segoe UI"/>
-          <w:b/>
-          <w:bCs/>
-          <w:color w:val="212529"/>
-        </w:rPr>
-        <w:t xml:space="preserve">version v1.0 </w:t>
-      </w:r>
-      <w:r>
-        <w:rPr>
-          <w:rFonts w:ascii="Segoe UI" w:eastAsia="Times New Roman" w:hAnsi="Segoe UI" w:cs="Segoe UI"/>
-          <w:color w:val="212529"/>
-        </w:rPr>
-        <w:t>of the</w:t>
-      </w:r>
-      <w:r>
-        <w:rPr>
-          <w:rFonts w:ascii="Segoe UI" w:eastAsia="Times New Roman" w:hAnsi="Segoe UI" w:cs="Segoe UI"/>
-          <w:b/>
-          <w:bCs/>
-          <w:color w:val="212529"/>
-        </w:rPr>
-        <w:t xml:space="preserve"> FMI 3.0 Layered Standard for Network Communication (FMI-LS-BUS).</w:t>
-      </w:r>
-      <w:r>
-        <w:rPr>
-          <w:rFonts w:ascii="Segoe UI" w:eastAsia="Times New Roman" w:hAnsi="Segoe UI" w:cs="Segoe UI"/>
-          <w:color w:val="212529"/>
-        </w:rPr>
-        <w:t xml:space="preserve"> This version includes the common </w:t>
-      </w:r>
-      <w:r>
-        <w:rPr>
-          <w:rFonts w:ascii="Segoe UI" w:eastAsia="Times New Roman" w:hAnsi="Segoe UI" w:cs="Segoe UI"/>
-          <w:b/>
-          <w:bCs/>
-          <w:color w:val="212529"/>
-        </w:rPr>
-        <w:t>Physical Signal Abstraction</w:t>
-      </w:r>
-      <w:r>
-        <w:rPr>
-          <w:rFonts w:ascii="Segoe UI" w:eastAsia="Times New Roman" w:hAnsi="Segoe UI" w:cs="Segoe UI"/>
-          <w:color w:val="212529"/>
-        </w:rPr>
-        <w:t>, that fits for all bus types, and the Network Abstraction that supports</w:t>
-      </w:r>
-      <w:r>
-        <w:rPr>
-          <w:rFonts w:ascii="Segoe UI" w:eastAsia="Times New Roman" w:hAnsi="Segoe UI" w:cs="Segoe UI"/>
-          <w:b/>
-          <w:bCs/>
-          <w:color w:val="212529"/>
-        </w:rPr>
-        <w:t xml:space="preserve"> CAN, CAN FD, CAN XL</w:t>
-      </w:r>
-      <w:r>
-        <w:rPr>
-          <w:rFonts w:ascii="Segoe UI" w:eastAsia="Times New Roman" w:hAnsi="Segoe UI" w:cs="Segoe UI"/>
-          <w:color w:val="212529"/>
-        </w:rPr>
-        <w:t xml:space="preserve">. Additionally, a </w:t>
-      </w:r>
-      <w:r>
-        <w:rPr>
-          <w:rFonts w:ascii="Segoe UI" w:eastAsia="Times New Roman" w:hAnsi="Segoe UI" w:cs="Segoe UI"/>
-          <w:b/>
-          <w:bCs/>
-          <w:color w:val="212529"/>
-        </w:rPr>
-        <w:t xml:space="preserve">pre-release </w:t>
-      </w:r>
-      <w:r>
-        <w:rPr>
-          <w:rFonts w:ascii="Segoe UI" w:eastAsia="Times New Roman" w:hAnsi="Segoe UI" w:cs="Segoe UI"/>
-          <w:color w:val="212529"/>
-        </w:rPr>
-        <w:t>of</w:t>
-      </w:r>
-      <w:r>
-        <w:rPr>
-          <w:rFonts w:ascii="Segoe UI" w:eastAsia="Times New Roman" w:hAnsi="Segoe UI" w:cs="Segoe UI"/>
-          <w:b/>
-          <w:bCs/>
-          <w:color w:val="212529"/>
-        </w:rPr>
-        <w:t xml:space="preserve"> FMI-LS-BS v1.1.0-beta</w:t>
-      </w:r>
-      <w:r>
-        <w:rPr>
-          <w:rFonts w:ascii="Segoe UI" w:eastAsia="Times New Roman" w:hAnsi="Segoe UI" w:cs="Segoe UI"/>
-          <w:color w:val="212529"/>
-        </w:rPr>
-        <w:t xml:space="preserve"> was published supporting the next planned </w:t>
+        <w:t xml:space="preserve">The FMI Steering Committee has now released the version v1.0 of the FMI 3.0 Layered Standard for Network Communication (FMI-LS-BUS). This version includes the common Physical Signal Abstraction, that fits for all bus types, and the Network Abstraction that supports CAN, CAN FD, CAN XL. </w:t>
       </w:r>
       <w:r>
         <w:rPr>
@@ -460,14 +482,12 @@
           <w:color w:val="212529"/>
         </w:rPr>
         <w:lastRenderedPageBreak/>
-        <w:t xml:space="preserve">bus types </w:t>
+        <w:t xml:space="preserve">Additionally, a pre-release of FMI-LS-BS v1.1.0-beta was published supporting the next planned bus types </w:t>
       </w:r>
       <w:proofErr w:type="spellStart"/>
       <w:r>
         <w:rPr>
           <w:rFonts w:ascii="Segoe UI" w:eastAsia="Times New Roman" w:hAnsi="Segoe UI" w:cs="Segoe UI"/>
-          <w:b/>
-          <w:bCs/>
           <w:color w:val="212529"/>
         </w:rPr>
         <w:t>FlexRay</w:t>
@@ -476,34 +496,16 @@
       <w:r>
         <w:rPr>
           <w:rFonts w:ascii="Segoe UI" w:eastAsia="Times New Roman" w:hAnsi="Segoe UI" w:cs="Segoe UI"/>
-          <w:b/>
-          <w:bCs/>
-          <w:color w:val="212529"/>
-        </w:rPr>
-        <w:t xml:space="preserve"> </w:t>
-      </w:r>
-      <w:r>
-        <w:rPr>
-          <w:rFonts w:ascii="Segoe UI" w:eastAsia="Times New Roman" w:hAnsi="Segoe UI" w:cs="Segoe UI"/>
-          <w:color w:val="212529"/>
-        </w:rPr>
-        <w:t>and</w:t>
-      </w:r>
-      <w:r>
-        <w:rPr>
-          <w:rFonts w:ascii="Segoe UI" w:eastAsia="Times New Roman" w:hAnsi="Segoe UI" w:cs="Segoe UI"/>
-          <w:b/>
-          <w:bCs/>
-          <w:color w:val="212529"/>
-        </w:rPr>
-        <w:t xml:space="preserve"> Ethernet</w:t>
-      </w:r>
-      <w:r>
-        <w:rPr>
-          <w:rFonts w:ascii="Segoe UI" w:eastAsia="Times New Roman" w:hAnsi="Segoe UI" w:cs="Segoe UI"/>
-          <w:color w:val="212529"/>
-        </w:rPr>
-        <w:t xml:space="preserve">. A chronological overview of the supported and planned bus types can be found in the </w:t>
+          <w:color w:val="212529"/>
+        </w:rPr>
+        <w:t xml:space="preserve"> and Ethernet. A chrono</w:t>
+      </w:r>
+      <w:r>
+        <w:rPr>
+          <w:rFonts w:ascii="Segoe UI" w:eastAsia="Times New Roman" w:hAnsi="Segoe UI" w:cs="Segoe UI"/>
+          <w:color w:val="212529"/>
+        </w:rPr>
+        <w:t xml:space="preserve">logical overview of the supported and planned bus types can be found in the </w:t>
       </w:r>
       <w:hyperlink r:id="rId8" w:anchor="roadmap" w:history="1">
         <w:r>
@@ -636,18 +638,9 @@
       <w:r>
         <w:rPr>
           <w:rFonts w:ascii="Segoe UI" w:eastAsia="Times New Roman" w:hAnsi="Segoe UI" w:cs="Segoe UI"/>
-          <w:b/>
-          <w:bCs/>
-          <w:color w:val="212529"/>
-        </w:rPr>
-        <w:t>FMI-LS-XCP</w:t>
-      </w:r>
-      <w:r>
-        <w:rPr>
-          <w:rFonts w:ascii="Segoe UI" w:eastAsia="Times New Roman" w:hAnsi="Segoe UI" w:cs="Segoe UI"/>
-          <w:color w:val="212529"/>
-        </w:rPr>
-        <w:t xml:space="preserve"> (v1.0 released, see </w:t>
+          <w:color w:val="212529"/>
+        </w:rPr>
+        <w:t xml:space="preserve">FMI-LS-XCP (v1.0 released, see </w:t>
       </w:r>
       <w:hyperlink r:id="rId10" w:history="1">
         <w:r>
@@ -682,18 +675,16 @@
       <w:r>
         <w:rPr>
           <w:rFonts w:ascii="Segoe UI" w:eastAsia="Times New Roman" w:hAnsi="Segoe UI" w:cs="Segoe UI"/>
-          <w:b/>
-          <w:bCs/>
-          <w:color w:val="212529"/>
-        </w:rPr>
-        <w:t>FMI-LS-STRUCT</w:t>
-      </w:r>
-      <w:r>
-        <w:rPr>
-          <w:rFonts w:ascii="Segoe UI" w:eastAsia="Times New Roman" w:hAnsi="Segoe UI" w:cs="Segoe UI"/>
-          <w:color w:val="212529"/>
-        </w:rPr>
-        <w:t xml:space="preserve"> The FMI Layered Standard for the Structuring of data (FMI-LS-STRUCT, v1.0-alpha available, see </w:t>
+          <w:color w:val="212529"/>
+        </w:rPr>
+        <w:t>FMI-LS-STRUCT The</w:t>
+      </w:r>
+      <w:r>
+        <w:rPr>
+          <w:rFonts w:ascii="Segoe UI" w:eastAsia="Times New Roman" w:hAnsi="Segoe UI" w:cs="Segoe UI"/>
+          <w:color w:val="212529"/>
+        </w:rPr>
+        <w:t xml:space="preserve"> FMI Layered Standard for the Structuring of data (FMI-LS-STRUCT, v1.0-alpha available, see </w:t>
       </w:r>
       <w:hyperlink r:id="rId11" w:history="1">
         <w:r>
@@ -728,16 +719,6 @@
         </w:rPr>
         <w:t>Together they represent a significant part of the functionality required for carrying out SiL tests in vECUs by using the popular FMI 3.0 standard. They enable the faster exchange of vECUs and give users the option of tool freedom when creating and simulating vECUs. Ultimately, this reduces the process complexity for exchanging and makes it significantly more cost-efficient to create and simulate vECUs.</w:t>
       </w:r>
-    </w:p>
-    <w:p>
-      <w:pPr>
-        <w:shd w:val="clear" w:color="auto" w:fill="FFFFFF"/>
-        <w:spacing w:after="60" w:line="240" w:lineRule="auto"/>
-        <w:rPr>
-          <w:rFonts w:ascii="Segoe UI" w:eastAsia="Times New Roman" w:hAnsi="Segoe UI" w:cs="Segoe UI"/>
-          <w:color w:val="212529"/>
-        </w:rPr>
-      </w:pPr>
     </w:p>
     <w:p>
       <w:pPr>
@@ -931,13 +912,13 @@
           <w:noProof/>
         </w:rPr>
         <w:drawing>
-          <wp:anchor distT="0" distB="0" distL="114300" distR="114300" simplePos="0" relativeHeight="251660288" behindDoc="0" locked="0" layoutInCell="1" allowOverlap="1" wp14:anchorId="0996ED0C" wp14:editId="7BEA32E1">
+          <wp:anchor distT="0" distB="0" distL="114300" distR="114300" simplePos="0" relativeHeight="251660288" behindDoc="0" locked="0" layoutInCell="1" allowOverlap="1" wp14:anchorId="0996ED0C" wp14:editId="3A1B8F5C">
             <wp:simplePos x="0" y="0"/>
             <wp:positionH relativeFrom="margin">
-              <wp:posOffset>4119880</wp:posOffset>
+              <wp:align>right</wp:align>
             </wp:positionH>
             <wp:positionV relativeFrom="paragraph">
-              <wp:posOffset>810260</wp:posOffset>
+              <wp:posOffset>818515</wp:posOffset>
             </wp:positionV>
             <wp:extent cx="1925320" cy="688975"/>
             <wp:effectExtent l="0" t="0" r="0" b="0"/>
@@ -1173,16 +1154,16 @@
           <w:color w:val="212529"/>
         </w:rPr>
         <w:drawing>
-          <wp:anchor distT="0" distB="0" distL="114300" distR="114300" simplePos="0" relativeHeight="251658240" behindDoc="0" locked="0" layoutInCell="1" allowOverlap="1" wp14:anchorId="3CFF2783" wp14:editId="07C71033">
+          <wp:anchor distT="0" distB="0" distL="114300" distR="114300" simplePos="0" relativeHeight="251658240" behindDoc="0" locked="0" layoutInCell="1" allowOverlap="1" wp14:anchorId="3CFF2783" wp14:editId="3B2DEF96">
             <wp:simplePos x="0" y="0"/>
             <wp:positionH relativeFrom="margin">
-              <wp:posOffset>4244975</wp:posOffset>
+              <wp:posOffset>4794885</wp:posOffset>
             </wp:positionH>
             <wp:positionV relativeFrom="paragraph">
-              <wp:posOffset>659130</wp:posOffset>
+              <wp:posOffset>586105</wp:posOffset>
             </wp:positionV>
-            <wp:extent cx="1797050" cy="855980"/>
-            <wp:effectExtent l="0" t="0" r="0" b="1270"/>
+            <wp:extent cx="1537970" cy="732155"/>
+            <wp:effectExtent l="0" t="0" r="5080" b="0"/>
             <wp:wrapSquare wrapText="bothSides"/>
             <wp:docPr id="2" name="Picture 2" descr="C:\Users\tsr2\AppData\Local\Microsoft\Windows\INetCache\Content.Word\Modelica_Association.png"/>
             <wp:cNvGraphicFramePr>
@@ -1213,7 +1194,7 @@
                   <pic:spPr bwMode="auto">
                     <a:xfrm>
                       <a:off x="0" y="0"/>
-                      <a:ext cx="1797050" cy="855980"/>
+                      <a:ext cx="1537970" cy="732155"/>
                     </a:xfrm>
                     <a:prstGeom prst="rect">
                       <a:avLst/>
@@ -1284,7 +1265,12 @@
       </w:hyperlink>
     </w:p>
     <w:sectPr>
-      <w:headerReference w:type="first" r:id="rId26"/>
+      <w:headerReference w:type="even" r:id="rId26"/>
+      <w:headerReference w:type="default" r:id="rId27"/>
+      <w:footerReference w:type="even" r:id="rId28"/>
+      <w:footerReference w:type="default" r:id="rId29"/>
+      <w:headerReference w:type="first" r:id="rId30"/>
+      <w:footerReference w:type="first" r:id="rId31"/>
       <w:pgSz w:w="12240" w:h="15840"/>
       <w:pgMar w:top="1083" w:right="1077" w:bottom="1083" w:left="1077" w:header="720" w:footer="720" w:gutter="0"/>
       <w:cols w:space="720"/>
@@ -1320,6 +1306,36 @@
 </w:endnotes>
 </file>
 
+<file path=word/footer1.xml><?xml version="1.0" encoding="utf-8"?>
+<w:ftr xmlns:wpc="http://schemas.microsoft.com/office/word/2010/wordprocessingCanvas" xmlns:cx="http://schemas.microsoft.com/office/drawing/2014/chartex" xmlns:cx1="http://schemas.microsoft.com/office/drawing/2015/9/8/chartex" xmlns:cx2="http://schemas.microsoft.com/office/drawing/2015/10/21/chartex" xmlns:cx3="http://schemas.microsoft.com/office/drawing/2016/5/9/chartex" xmlns:cx4="http://schemas.microsoft.com/office/drawing/2016/5/10/chartex" xmlns:cx5="http://schemas.microsoft.com/office/drawing/2016/5/11/chartex" xmlns:cx6="http://schemas.microsoft.com/office/drawing/2016/5/12/chartex" xmlns:cx7="http://schemas.microsoft.com/office/drawing/2016/5/13/chartex" xmlns:cx8="http://schemas.microsoft.com/office/drawing/2016/5/14/chartex" xmlns:mc="http://schemas.openxmlformats.org/markup-compatibility/2006" xmlns:aink="http://schemas.microsoft.com/office/drawing/2016/ink" xmlns:am3d="http://schemas.microsoft.com/office/drawing/2017/model3d" xmlns:o="urn:schemas-microsoft-com:office:office" xmlns:oel="http://schemas.microsoft.com/office/2019/extlst" xmlns:r="http://schemas.openxmlformats.org/officeDocument/2006/relationships" xmlns:m="http://schemas.openxmlformats.org/officeDocument/2006/math" xmlns:v="urn:schemas-microsoft-com:vml" xmlns:wp14="http://schemas.microsoft.com/office/word/2010/wordprocessingDrawing" xmlns:wp="http://schemas.openxmlformats.org/drawingml/2006/wordprocessingDrawing" xmlns:w10="urn:schemas-microsoft-com:office:word" xmlns:w="http://schemas.openxmlformats.org/wordprocessingml/2006/main" xmlns:w14="http://schemas.microsoft.com/office/word/2010/wordml" xmlns:w15="http://schemas.microsoft.com/office/word/2012/wordml" xmlns:w16cex="http://schemas.microsoft.com/office/word/2018/wordml/cex" xmlns:w16cid="http://schemas.microsoft.com/office/word/2016/wordml/cid" xmlns:w16="http://schemas.microsoft.com/office/word/2018/wordml" xmlns:w16sdtdh="http://schemas.microsoft.com/office/word/2020/wordml/sdtdatahash" xmlns:w16se="http://schemas.microsoft.com/office/word/2015/wordml/symex" xmlns:wpg="http://schemas.microsoft.com/office/word/2010/wordprocessingGroup" xmlns:wpi="http://schemas.microsoft.com/office/word/2010/wordprocessingInk" xmlns:wne="http://schemas.microsoft.com/office/word/2006/wordml" xmlns:wps="http://schemas.microsoft.com/office/word/2010/wordprocessingShape" mc:Ignorable="w14 w15 w16se w16cid w16 w16cex w16sdtdh wp14">
+  <w:p>
+    <w:pPr>
+      <w:pStyle w:val="Fuzeile"/>
+    </w:pPr>
+  </w:p>
+</w:ftr>
+</file>
+
+<file path=word/footer2.xml><?xml version="1.0" encoding="utf-8"?>
+<w:ftr xmlns:wpc="http://schemas.microsoft.com/office/word/2010/wordprocessingCanvas" xmlns:cx="http://schemas.microsoft.com/office/drawing/2014/chartex" xmlns:cx1="http://schemas.microsoft.com/office/drawing/2015/9/8/chartex" xmlns:cx2="http://schemas.microsoft.com/office/drawing/2015/10/21/chartex" xmlns:cx3="http://schemas.microsoft.com/office/drawing/2016/5/9/chartex" xmlns:cx4="http://schemas.microsoft.com/office/drawing/2016/5/10/chartex" xmlns:cx5="http://schemas.microsoft.com/office/drawing/2016/5/11/chartex" xmlns:cx6="http://schemas.microsoft.com/office/drawing/2016/5/12/chartex" xmlns:cx7="http://schemas.microsoft.com/office/drawing/2016/5/13/chartex" xmlns:cx8="http://schemas.microsoft.com/office/drawing/2016/5/14/chartex" xmlns:mc="http://schemas.openxmlformats.org/markup-compatibility/2006" xmlns:aink="http://schemas.microsoft.com/office/drawing/2016/ink" xmlns:am3d="http://schemas.microsoft.com/office/drawing/2017/model3d" xmlns:o="urn:schemas-microsoft-com:office:office" xmlns:oel="http://schemas.microsoft.com/office/2019/extlst" xmlns:r="http://schemas.openxmlformats.org/officeDocument/2006/relationships" xmlns:m="http://schemas.openxmlformats.org/officeDocument/2006/math" xmlns:v="urn:schemas-microsoft-com:vml" xmlns:wp14="http://schemas.microsoft.com/office/word/2010/wordprocessingDrawing" xmlns:wp="http://schemas.openxmlformats.org/drawingml/2006/wordprocessingDrawing" xmlns:w10="urn:schemas-microsoft-com:office:word" xmlns:w="http://schemas.openxmlformats.org/wordprocessingml/2006/main" xmlns:w14="http://schemas.microsoft.com/office/word/2010/wordml" xmlns:w15="http://schemas.microsoft.com/office/word/2012/wordml" xmlns:w16cex="http://schemas.microsoft.com/office/word/2018/wordml/cex" xmlns:w16cid="http://schemas.microsoft.com/office/word/2016/wordml/cid" xmlns:w16="http://schemas.microsoft.com/office/word/2018/wordml" xmlns:w16sdtdh="http://schemas.microsoft.com/office/word/2020/wordml/sdtdatahash" xmlns:w16se="http://schemas.microsoft.com/office/word/2015/wordml/symex" xmlns:wpg="http://schemas.microsoft.com/office/word/2010/wordprocessingGroup" xmlns:wpi="http://schemas.microsoft.com/office/word/2010/wordprocessingInk" xmlns:wne="http://schemas.microsoft.com/office/word/2006/wordml" xmlns:wps="http://schemas.microsoft.com/office/word/2010/wordprocessingShape" mc:Ignorable="w14 w15 w16se w16cid w16 w16cex w16sdtdh wp14">
+  <w:p>
+    <w:pPr>
+      <w:pStyle w:val="Fuzeile"/>
+    </w:pPr>
+  </w:p>
+</w:ftr>
+</file>
+
+<file path=word/footer3.xml><?xml version="1.0" encoding="utf-8"?>
+<w:ftr xmlns:wpc="http://schemas.microsoft.com/office/word/2010/wordprocessingCanvas" xmlns:cx="http://schemas.microsoft.com/office/drawing/2014/chartex" xmlns:cx1="http://schemas.microsoft.com/office/drawing/2015/9/8/chartex" xmlns:cx2="http://schemas.microsoft.com/office/drawing/2015/10/21/chartex" xmlns:cx3="http://schemas.microsoft.com/office/drawing/2016/5/9/chartex" xmlns:cx4="http://schemas.microsoft.com/office/drawing/2016/5/10/chartex" xmlns:cx5="http://schemas.microsoft.com/office/drawing/2016/5/11/chartex" xmlns:cx6="http://schemas.microsoft.com/office/drawing/2016/5/12/chartex" xmlns:cx7="http://schemas.microsoft.com/office/drawing/2016/5/13/chartex" xmlns:cx8="http://schemas.microsoft.com/office/drawing/2016/5/14/chartex" xmlns:mc="http://schemas.openxmlformats.org/markup-compatibility/2006" xmlns:aink="http://schemas.microsoft.com/office/drawing/2016/ink" xmlns:am3d="http://schemas.microsoft.com/office/drawing/2017/model3d" xmlns:o="urn:schemas-microsoft-com:office:office" xmlns:oel="http://schemas.microsoft.com/office/2019/extlst" xmlns:r="http://schemas.openxmlformats.org/officeDocument/2006/relationships" xmlns:m="http://schemas.openxmlformats.org/officeDocument/2006/math" xmlns:v="urn:schemas-microsoft-com:vml" xmlns:wp14="http://schemas.microsoft.com/office/word/2010/wordprocessingDrawing" xmlns:wp="http://schemas.openxmlformats.org/drawingml/2006/wordprocessingDrawing" xmlns:w10="urn:schemas-microsoft-com:office:word" xmlns:w="http://schemas.openxmlformats.org/wordprocessingml/2006/main" xmlns:w14="http://schemas.microsoft.com/office/word/2010/wordml" xmlns:w15="http://schemas.microsoft.com/office/word/2012/wordml" xmlns:w16cex="http://schemas.microsoft.com/office/word/2018/wordml/cex" xmlns:w16cid="http://schemas.microsoft.com/office/word/2016/wordml/cid" xmlns:w16="http://schemas.microsoft.com/office/word/2018/wordml" xmlns:w16sdtdh="http://schemas.microsoft.com/office/word/2020/wordml/sdtdatahash" xmlns:w16se="http://schemas.microsoft.com/office/word/2015/wordml/symex" xmlns:wpg="http://schemas.microsoft.com/office/word/2010/wordprocessingGroup" xmlns:wpi="http://schemas.microsoft.com/office/word/2010/wordprocessingInk" xmlns:wne="http://schemas.microsoft.com/office/word/2006/wordml" xmlns:wps="http://schemas.microsoft.com/office/word/2010/wordprocessingShape" mc:Ignorable="w14 w15 w16se w16cid w16 w16cex w16sdtdh wp14">
+  <w:p>
+    <w:pPr>
+      <w:pStyle w:val="Fuzeile"/>
+    </w:pPr>
+  </w:p>
+</w:ftr>
+</file>
+
 <file path=word/footnotes.xml><?xml version="1.0" encoding="utf-8"?>
 <w:footnotes xmlns:wpc="http://schemas.microsoft.com/office/word/2010/wordprocessingCanvas" xmlns:cx="http://schemas.microsoft.com/office/drawing/2014/chartex" xmlns:cx1="http://schemas.microsoft.com/office/drawing/2015/9/8/chartex" xmlns:cx2="http://schemas.microsoft.com/office/drawing/2015/10/21/chartex" xmlns:cx3="http://schemas.microsoft.com/office/drawing/2016/5/9/chartex" xmlns:cx4="http://schemas.microsoft.com/office/drawing/2016/5/10/chartex" xmlns:cx5="http://schemas.microsoft.com/office/drawing/2016/5/11/chartex" xmlns:cx6="http://schemas.microsoft.com/office/drawing/2016/5/12/chartex" xmlns:cx7="http://schemas.microsoft.com/office/drawing/2016/5/13/chartex" xmlns:cx8="http://schemas.microsoft.com/office/drawing/2016/5/14/chartex" xmlns:mc="http://schemas.openxmlformats.org/markup-compatibility/2006" xmlns:aink="http://schemas.microsoft.com/office/drawing/2016/ink" xmlns:am3d="http://schemas.microsoft.com/office/drawing/2017/model3d" xmlns:o="urn:schemas-microsoft-com:office:office" xmlns:oel="http://schemas.microsoft.com/office/2019/extlst" xmlns:r="http://schemas.openxmlformats.org/officeDocument/2006/relationships" xmlns:m="http://schemas.openxmlformats.org/officeDocument/2006/math" xmlns:v="urn:schemas-microsoft-com:vml" xmlns:wp14="http://schemas.microsoft.com/office/word/2010/wordprocessingDrawing" xmlns:wp="http://schemas.openxmlformats.org/drawingml/2006/wordprocessingDrawing" xmlns:w10="urn:schemas-microsoft-com:office:word" xmlns:w="http://schemas.openxmlformats.org/wordprocessingml/2006/main" xmlns:w14="http://schemas.microsoft.com/office/word/2010/wordml" xmlns:w15="http://schemas.microsoft.com/office/word/2012/wordml" xmlns:w16cex="http://schemas.microsoft.com/office/word/2018/wordml/cex" xmlns:w16cid="http://schemas.microsoft.com/office/word/2016/wordml/cid" xmlns:w16="http://schemas.microsoft.com/office/word/2018/wordml" xmlns:w16sdtdh="http://schemas.microsoft.com/office/word/2020/wordml/sdtdatahash" xmlns:w16se="http://schemas.microsoft.com/office/word/2015/wordml/symex" xmlns:wpg="http://schemas.microsoft.com/office/word/2010/wordprocessingGroup" xmlns:wpi="http://schemas.microsoft.com/office/word/2010/wordprocessingInk" xmlns:wne="http://schemas.microsoft.com/office/word/2006/wordml" xmlns:wps="http://schemas.microsoft.com/office/word/2010/wordprocessingShape" mc:Ignorable="w14 w15 w16se w16cid w16 w16cex w16sdtdh wp14">
   <w:footnote w:type="separator" w:id="-1">
@@ -1346,6 +1362,26 @@
 </file>
 
 <file path=word/header1.xml><?xml version="1.0" encoding="utf-8"?>
+<w:hdr xmlns:wpc="http://schemas.microsoft.com/office/word/2010/wordprocessingCanvas" xmlns:cx="http://schemas.microsoft.com/office/drawing/2014/chartex" xmlns:cx1="http://schemas.microsoft.com/office/drawing/2015/9/8/chartex" xmlns:cx2="http://schemas.microsoft.com/office/drawing/2015/10/21/chartex" xmlns:cx3="http://schemas.microsoft.com/office/drawing/2016/5/9/chartex" xmlns:cx4="http://schemas.microsoft.com/office/drawing/2016/5/10/chartex" xmlns:cx5="http://schemas.microsoft.com/office/drawing/2016/5/11/chartex" xmlns:cx6="http://schemas.microsoft.com/office/drawing/2016/5/12/chartex" xmlns:cx7="http://schemas.microsoft.com/office/drawing/2016/5/13/chartex" xmlns:cx8="http://schemas.microsoft.com/office/drawing/2016/5/14/chartex" xmlns:mc="http://schemas.openxmlformats.org/markup-compatibility/2006" xmlns:aink="http://schemas.microsoft.com/office/drawing/2016/ink" xmlns:am3d="http://schemas.microsoft.com/office/drawing/2017/model3d" xmlns:o="urn:schemas-microsoft-com:office:office" xmlns:oel="http://schemas.microsoft.com/office/2019/extlst" xmlns:r="http://schemas.openxmlformats.org/officeDocument/2006/relationships" xmlns:m="http://schemas.openxmlformats.org/officeDocument/2006/math" xmlns:v="urn:schemas-microsoft-com:vml" xmlns:wp14="http://schemas.microsoft.com/office/word/2010/wordprocessingDrawing" xmlns:wp="http://schemas.openxmlformats.org/drawingml/2006/wordprocessingDrawing" xmlns:w10="urn:schemas-microsoft-com:office:word" xmlns:w="http://schemas.openxmlformats.org/wordprocessingml/2006/main" xmlns:w14="http://schemas.microsoft.com/office/word/2010/wordml" xmlns:w15="http://schemas.microsoft.com/office/word/2012/wordml" xmlns:w16cex="http://schemas.microsoft.com/office/word/2018/wordml/cex" xmlns:w16cid="http://schemas.microsoft.com/office/word/2016/wordml/cid" xmlns:w16="http://schemas.microsoft.com/office/word/2018/wordml" xmlns:w16sdtdh="http://schemas.microsoft.com/office/word/2020/wordml/sdtdatahash" xmlns:w16se="http://schemas.microsoft.com/office/word/2015/wordml/symex" xmlns:wpg="http://schemas.microsoft.com/office/word/2010/wordprocessingGroup" xmlns:wpi="http://schemas.microsoft.com/office/word/2010/wordprocessingInk" xmlns:wne="http://schemas.microsoft.com/office/word/2006/wordml" xmlns:wps="http://schemas.microsoft.com/office/word/2010/wordprocessingShape" mc:Ignorable="w14 w15 w16se w16cid w16 w16cex w16sdtdh wp14">
+  <w:p>
+    <w:pPr>
+      <w:pStyle w:val="Kopfzeile"/>
+    </w:pPr>
+  </w:p>
+</w:hdr>
+</file>
+
+<file path=word/header2.xml><?xml version="1.0" encoding="utf-8"?>
+<w:hdr xmlns:wpc="http://schemas.microsoft.com/office/word/2010/wordprocessingCanvas" xmlns:cx="http://schemas.microsoft.com/office/drawing/2014/chartex" xmlns:cx1="http://schemas.microsoft.com/office/drawing/2015/9/8/chartex" xmlns:cx2="http://schemas.microsoft.com/office/drawing/2015/10/21/chartex" xmlns:cx3="http://schemas.microsoft.com/office/drawing/2016/5/9/chartex" xmlns:cx4="http://schemas.microsoft.com/office/drawing/2016/5/10/chartex" xmlns:cx5="http://schemas.microsoft.com/office/drawing/2016/5/11/chartex" xmlns:cx6="http://schemas.microsoft.com/office/drawing/2016/5/12/chartex" xmlns:cx7="http://schemas.microsoft.com/office/drawing/2016/5/13/chartex" xmlns:cx8="http://schemas.microsoft.com/office/drawing/2016/5/14/chartex" xmlns:mc="http://schemas.openxmlformats.org/markup-compatibility/2006" xmlns:aink="http://schemas.microsoft.com/office/drawing/2016/ink" xmlns:am3d="http://schemas.microsoft.com/office/drawing/2017/model3d" xmlns:o="urn:schemas-microsoft-com:office:office" xmlns:oel="http://schemas.microsoft.com/office/2019/extlst" xmlns:r="http://schemas.openxmlformats.org/officeDocument/2006/relationships" xmlns:m="http://schemas.openxmlformats.org/officeDocument/2006/math" xmlns:v="urn:schemas-microsoft-com:vml" xmlns:wp14="http://schemas.microsoft.com/office/word/2010/wordprocessingDrawing" xmlns:wp="http://schemas.openxmlformats.org/drawingml/2006/wordprocessingDrawing" xmlns:w10="urn:schemas-microsoft-com:office:word" xmlns:w="http://schemas.openxmlformats.org/wordprocessingml/2006/main" xmlns:w14="http://schemas.microsoft.com/office/word/2010/wordml" xmlns:w15="http://schemas.microsoft.com/office/word/2012/wordml" xmlns:w16cex="http://schemas.microsoft.com/office/word/2018/wordml/cex" xmlns:w16cid="http://schemas.microsoft.com/office/word/2016/wordml/cid" xmlns:w16="http://schemas.microsoft.com/office/word/2018/wordml" xmlns:w16sdtdh="http://schemas.microsoft.com/office/word/2020/wordml/sdtdatahash" xmlns:w16se="http://schemas.microsoft.com/office/word/2015/wordml/symex" xmlns:wpg="http://schemas.microsoft.com/office/word/2010/wordprocessingGroup" xmlns:wpi="http://schemas.microsoft.com/office/word/2010/wordprocessingInk" xmlns:wne="http://schemas.microsoft.com/office/word/2006/wordml" xmlns:wps="http://schemas.microsoft.com/office/word/2010/wordprocessingShape" mc:Ignorable="w14 w15 w16se w16cid w16 w16cex w16sdtdh wp14">
+  <w:p>
+    <w:pPr>
+      <w:pStyle w:val="Kopfzeile"/>
+    </w:pPr>
+  </w:p>
+</w:hdr>
+</file>
+
+<file path=word/header3.xml><?xml version="1.0" encoding="utf-8"?>
 <w:hdr xmlns:wpc="http://schemas.microsoft.com/office/word/2010/wordprocessingCanvas" xmlns:cx="http://schemas.microsoft.com/office/drawing/2014/chartex" xmlns:cx1="http://schemas.microsoft.com/office/drawing/2015/9/8/chartex" xmlns:cx2="http://schemas.microsoft.com/office/drawing/2015/10/21/chartex" xmlns:cx3="http://schemas.microsoft.com/office/drawing/2016/5/9/chartex" xmlns:cx4="http://schemas.microsoft.com/office/drawing/2016/5/10/chartex" xmlns:cx5="http://schemas.microsoft.com/office/drawing/2016/5/11/chartex" xmlns:cx6="http://schemas.microsoft.com/office/drawing/2016/5/12/chartex" xmlns:cx7="http://schemas.microsoft.com/office/drawing/2016/5/13/chartex" xmlns:cx8="http://schemas.microsoft.com/office/drawing/2016/5/14/chartex" xmlns:mc="http://schemas.openxmlformats.org/markup-compatibility/2006" xmlns:aink="http://schemas.microsoft.com/office/drawing/2016/ink" xmlns:am3d="http://schemas.microsoft.com/office/drawing/2017/model3d" xmlns:o="urn:schemas-microsoft-com:office:office" xmlns:oel="http://schemas.microsoft.com/office/2019/extlst" xmlns:r="http://schemas.openxmlformats.org/officeDocument/2006/relationships" xmlns:m="http://schemas.openxmlformats.org/officeDocument/2006/math" xmlns:v="urn:schemas-microsoft-com:vml" xmlns:wp14="http://schemas.microsoft.com/office/word/2010/wordprocessingDrawing" xmlns:wp="http://schemas.openxmlformats.org/drawingml/2006/wordprocessingDrawing" xmlns:w10="urn:schemas-microsoft-com:office:word" xmlns:w="http://schemas.openxmlformats.org/wordprocessingml/2006/main" xmlns:w14="http://schemas.microsoft.com/office/word/2010/wordml" xmlns:w15="http://schemas.microsoft.com/office/word/2012/wordml" xmlns:w16cex="http://schemas.microsoft.com/office/word/2018/wordml/cex" xmlns:w16cid="http://schemas.microsoft.com/office/word/2016/wordml/cid" xmlns:w16="http://schemas.microsoft.com/office/word/2018/wordml" xmlns:w16sdtdh="http://schemas.microsoft.com/office/word/2020/wordml/sdtdatahash" xmlns:w16se="http://schemas.microsoft.com/office/word/2015/wordml/symex" xmlns:wpg="http://schemas.microsoft.com/office/word/2010/wordprocessingGroup" xmlns:wpi="http://schemas.microsoft.com/office/word/2010/wordprocessingInk" xmlns:wne="http://schemas.microsoft.com/office/word/2006/wordml" xmlns:wps="http://schemas.microsoft.com/office/word/2010/wordprocessingShape" mc:Ignorable="w14 w15 w16se w16cid w16 w16cex w16sdtdh wp14">
   <w:p>
     <w:pPr>

</xml_diff>

<commit_message>
fix typo in docx und pdf (tool --> tools)
</commit_message>
<xml_diff>
--- a/static/assets/FMI-Layered-Standard-Network-Communication-FMI-LS-BUS-v1.0_Press_Release.docx
+++ b/static/assets/FMI-Layered-Standard-Network-Communication-FMI-LS-BUS-v1.0_Press_Release.docx
@@ -187,7 +187,25 @@
           <w:bCs/>
           <w:color w:val="212529"/>
         </w:rPr>
-        <w:t xml:space="preserve"> is the de facto industry standard for model exchange and co-simulation with more than 250 tool supporting it. FMI versions 1.0 and 2.0 are already well-established for creating vECUs, but the capabilities for these applications have been significantly improved with the release of FMI 3.0 in 2022. Additionally, FMI 3.0 allows for the specification of layered standards. These are defined based on the FMI 3.0 core standard and extend its capability for specific usage domains. And now version v1.0 of the FMI Layered Standard for Network Communication </w:t>
+        <w:t xml:space="preserve"> is the de facto industry standard for model exchange and co-simulation with more than 250 tool</w:t>
+      </w:r>
+      <w:r>
+        <w:rPr>
+          <w:rFonts w:ascii="Segoe UI" w:eastAsia="Times New Roman" w:hAnsi="Segoe UI" w:cs="Segoe UI"/>
+          <w:b/>
+          <w:bCs/>
+          <w:color w:val="212529"/>
+        </w:rPr>
+        <w:t xml:space="preserve">s </w:t>
+      </w:r>
+      <w:r>
+        <w:rPr>
+          <w:rFonts w:ascii="Segoe UI" w:eastAsia="Times New Roman" w:hAnsi="Segoe UI" w:cs="Segoe UI"/>
+          <w:b/>
+          <w:bCs/>
+          <w:color w:val="212529"/>
+        </w:rPr>
+        <w:t xml:space="preserve">supporting it. FMI versions 1.0 and 2.0 are already well-established for creating vECUs, but the capabilities for these applications have been significantly improved with the release of FMI 3.0 in 2022. Additionally, FMI 3.0 allows for the specification of layered standards. These are defined based on the FMI 3.0 core standard and extend its capability for specific usage domains. And now version v1.0 of the FMI Layered Standard for Network Communication </w:t>
       </w:r>
       <w:r>
         <w:rPr>
@@ -1154,7 +1172,7 @@
           <w:color w:val="212529"/>
         </w:rPr>
         <w:drawing>
-          <wp:anchor distT="0" distB="0" distL="114300" distR="114300" simplePos="0" relativeHeight="251658240" behindDoc="0" locked="0" layoutInCell="1" allowOverlap="1" wp14:anchorId="3CFF2783" wp14:editId="3B2DEF96">
+          <wp:anchor distT="0" distB="0" distL="114300" distR="114300" simplePos="0" relativeHeight="251658240" behindDoc="0" locked="0" layoutInCell="1" allowOverlap="1" wp14:anchorId="3CFF2783" wp14:editId="33CB5A53">
             <wp:simplePos x="0" y="0"/>
             <wp:positionH relativeFrom="margin">
               <wp:posOffset>4794885</wp:posOffset>

</xml_diff>

<commit_message>
Update leading paragraph fmi ls bus news (#773)
* Update 2025-07-21-FMI-LS-BUS-v1.0-release.md

* fix typo in docx und pdf (tool --> tools)
</commit_message>
<xml_diff>
--- a/static/assets/FMI-Layered-Standard-Network-Communication-FMI-LS-BUS-v1.0_Press_Release.docx
+++ b/static/assets/FMI-Layered-Standard-Network-Communication-FMI-LS-BUS-v1.0_Press_Release.docx
@@ -187,7 +187,25 @@
           <w:bCs/>
           <w:color w:val="212529"/>
         </w:rPr>
-        <w:t xml:space="preserve"> is the de facto industry standard for model exchange and co-simulation with more than 250 tool supporting it. FMI versions 1.0 and 2.0 are already well-established for creating vECUs, but the capabilities for these applications have been significantly improved with the release of FMI 3.0 in 2022. Additionally, FMI 3.0 allows for the specification of layered standards. These are defined based on the FMI 3.0 core standard and extend its capability for specific usage domains. And now version v1.0 of the FMI Layered Standard for Network Communication </w:t>
+        <w:t xml:space="preserve"> is the de facto industry standard for model exchange and co-simulation with more than 250 tool</w:t>
+      </w:r>
+      <w:r>
+        <w:rPr>
+          <w:rFonts w:ascii="Segoe UI" w:eastAsia="Times New Roman" w:hAnsi="Segoe UI" w:cs="Segoe UI"/>
+          <w:b/>
+          <w:bCs/>
+          <w:color w:val="212529"/>
+        </w:rPr>
+        <w:t xml:space="preserve">s </w:t>
+      </w:r>
+      <w:r>
+        <w:rPr>
+          <w:rFonts w:ascii="Segoe UI" w:eastAsia="Times New Roman" w:hAnsi="Segoe UI" w:cs="Segoe UI"/>
+          <w:b/>
+          <w:bCs/>
+          <w:color w:val="212529"/>
+        </w:rPr>
+        <w:t xml:space="preserve">supporting it. FMI versions 1.0 and 2.0 are already well-established for creating vECUs, but the capabilities for these applications have been significantly improved with the release of FMI 3.0 in 2022. Additionally, FMI 3.0 allows for the specification of layered standards. These are defined based on the FMI 3.0 core standard and extend its capability for specific usage domains. And now version v1.0 of the FMI Layered Standard for Network Communication </w:t>
       </w:r>
       <w:r>
         <w:rPr>
@@ -1154,7 +1172,7 @@
           <w:color w:val="212529"/>
         </w:rPr>
         <w:drawing>
-          <wp:anchor distT="0" distB="0" distL="114300" distR="114300" simplePos="0" relativeHeight="251658240" behindDoc="0" locked="0" layoutInCell="1" allowOverlap="1" wp14:anchorId="3CFF2783" wp14:editId="3B2DEF96">
+          <wp:anchor distT="0" distB="0" distL="114300" distR="114300" simplePos="0" relativeHeight="251658240" behindDoc="0" locked="0" layoutInCell="1" allowOverlap="1" wp14:anchorId="3CFF2783" wp14:editId="33CB5A53">
             <wp:simplePos x="0" y="0"/>
             <wp:positionH relativeFrom="margin">
               <wp:posOffset>4794885</wp:posOffset>

</xml_diff>